<commit_message>
Paystub2 Document Almost Done
</commit_message>
<xml_diff>
--- a/PaystubTwo.docx
+++ b/PaystubTwo.docx
@@ -1,6 +1,6 @@
 
 <file path=word/document.xml><?xml version="1.0" encoding="utf-8"?>
-<w:document xmlns:wpc="http://schemas.microsoft.com/office/word/2010/wordprocessingCanvas" xmlns:cx="http://schemas.microsoft.com/office/drawing/2014/chartex" xmlns:cx1="http://schemas.microsoft.com/office/drawing/2015/9/8/chartex" xmlns:cx2="http://schemas.microsoft.com/office/drawing/2015/10/21/chartex" xmlns:cx3="http://schemas.microsoft.com/office/drawing/2016/5/9/chartex" xmlns:cx4="http://schemas.microsoft.com/office/drawing/2016/5/10/chartex" xmlns:cx5="http://schemas.microsoft.com/office/drawing/2016/5/11/chartex" xmlns:cx6="http://schemas.microsoft.com/office/drawing/2016/5/12/chartex" xmlns:cx7="http://schemas.microsoft.com/office/drawing/2016/5/13/chartex" xmlns:cx8="http://schemas.microsoft.com/office/drawing/2016/5/14/chartex" xmlns:mc="http://schemas.openxmlformats.org/markup-compatibility/2006" xmlns:aink="http://schemas.microsoft.com/office/drawing/2016/ink" xmlns:am3d="http://schemas.microsoft.com/office/drawing/2017/model3d" xmlns:o="urn:schemas-microsoft-com:office:office" xmlns:oel="http://schemas.microsoft.com/office/2019/extlst" xmlns:r="http://schemas.openxmlformats.org/officeDocument/2006/relationships" xmlns:m="http://schemas.openxmlformats.org/officeDocument/2006/math" xmlns:v="urn:schemas-microsoft-com:vml" xmlns:wp14="http://schemas.microsoft.com/office/word/2010/wordprocessingDrawing" xmlns:wp="http://schemas.openxmlformats.org/drawingml/2006/wordprocessingDrawing" xmlns:w10="urn:schemas-microsoft-com:office:word" xmlns:w="http://schemas.openxmlformats.org/wordprocessingml/2006/main" xmlns:w14="http://schemas.microsoft.com/office/word/2010/wordml" xmlns:w15="http://schemas.microsoft.com/office/word/2012/wordml" xmlns:w16cex="http://schemas.microsoft.com/office/word/2018/wordml/cex" xmlns:w16cid="http://schemas.microsoft.com/office/word/2016/wordml/cid" xmlns:w16="http://schemas.microsoft.com/office/word/2018/wordml" xmlns:w16sdtdh="http://schemas.microsoft.com/office/word/2020/wordml/sdtdatahash" xmlns:w16se="http://schemas.microsoft.com/office/word/2015/wordml/symex" xmlns:wpg="http://schemas.microsoft.com/office/word/2010/wordprocessingGroup" xmlns:wpi="http://schemas.microsoft.com/office/word/2010/wordprocessingInk" xmlns:wne="http://schemas.microsoft.com/office/word/2006/wordml" xmlns:wps="http://schemas.microsoft.com/office/word/2010/wordprocessingShape" mc:Ignorable="w14 w15 w16se w16cid w16 w16cex w16sdtdh wp14">
+<w:document xmlns:wpc="http://schemas.microsoft.com/office/word/2010/wordprocessingCanvas" xmlns:cx="http://schemas.microsoft.com/office/drawing/2014/chartex" xmlns:cx1="http://schemas.microsoft.com/office/drawing/2015/9/8/chartex" xmlns:cx2="http://schemas.microsoft.com/office/drawing/2015/10/21/chartex" xmlns:cx3="http://schemas.microsoft.com/office/drawing/2016/5/9/chartex" xmlns:cx4="http://schemas.microsoft.com/office/drawing/2016/5/10/chartex" xmlns:cx5="http://schemas.microsoft.com/office/drawing/2016/5/11/chartex" xmlns:cx6="http://schemas.microsoft.com/office/drawing/2016/5/12/chartex" xmlns:cx7="http://schemas.microsoft.com/office/drawing/2016/5/13/chartex" xmlns:cx8="http://schemas.microsoft.com/office/drawing/2016/5/14/chartex" xmlns:mc="http://schemas.openxmlformats.org/markup-compatibility/2006" xmlns:aink="http://schemas.microsoft.com/office/drawing/2016/ink" xmlns:am3d="http://schemas.microsoft.com/office/drawing/2017/model3d" xmlns:o="urn:schemas-microsoft-com:office:office" xmlns:oel="http://schemas.microsoft.com/office/2019/extlst" xmlns:r="http://schemas.openxmlformats.org/officeDocument/2006/relationships" xmlns:m="http://schemas.openxmlformats.org/officeDocument/2006/math" xmlns:v="urn:schemas-microsoft-com:vml" xmlns:wp14="http://schemas.microsoft.com/office/word/2010/wordprocessingDrawing" xmlns:wp="http://schemas.openxmlformats.org/drawingml/2006/wordprocessingDrawing" xmlns:w10="urn:schemas-microsoft-com:office:word" xmlns:w="http://schemas.openxmlformats.org/wordprocessingml/2006/main" xmlns:w14="http://schemas.microsoft.com/office/word/2010/wordml" xmlns:w15="http://schemas.microsoft.com/office/word/2012/wordml" xmlns:w16cex="http://schemas.microsoft.com/office/word/2018/wordml/cex" xmlns:w16cid="http://schemas.microsoft.com/office/word/2016/wordml/cid" xmlns:w16="http://schemas.microsoft.com/office/word/2018/wordml" xmlns:w16du="http://schemas.microsoft.com/office/word/2023/wordml/word16du" xmlns:w16sdtdh="http://schemas.microsoft.com/office/word/2020/wordml/sdtdatahash" xmlns:w16se="http://schemas.microsoft.com/office/word/2015/wordml/symex" xmlns:wpg="http://schemas.microsoft.com/office/word/2010/wordprocessingGroup" xmlns:wpi="http://schemas.microsoft.com/office/word/2010/wordprocessingInk" xmlns:wne="http://schemas.microsoft.com/office/word/2006/wordml" xmlns:wps="http://schemas.microsoft.com/office/word/2010/wordprocessingShape" mc:Ignorable="w14 w15 w16se w16cid w16 w16cex w16sdtdh wp14">
   <w:body>
     <w:p>
       <w:pPr>
@@ -13,7 +13,32 @@
         <w:rPr>
           <w:rFonts w:ascii="Times New Roman" w:hAnsi="Times New Roman" w:cs="Times New Roman"/>
         </w:rPr>
-        <w:t>Exterior Needs</w:t>
+        <w:fldChar w:fldCharType="begin"/>
+      </w:r>
+      <w:r>
+        <w:rPr>
+          <w:rFonts w:ascii="Times New Roman" w:hAnsi="Times New Roman" w:cs="Times New Roman"/>
+        </w:rPr>
+        <w:instrText xml:space="preserve"> MERGEFIELD  employer_name \* FirstCap  \* MERGEFORMAT </w:instrText>
+      </w:r>
+      <w:r>
+        <w:rPr>
+          <w:rFonts w:ascii="Times New Roman" w:hAnsi="Times New Roman" w:cs="Times New Roman"/>
+        </w:rPr>
+        <w:fldChar w:fldCharType="separate"/>
+      </w:r>
+      <w:r>
+        <w:rPr>
+          <w:rFonts w:ascii="Times New Roman" w:hAnsi="Times New Roman" w:cs="Times New Roman"/>
+          <w:noProof/>
+        </w:rPr>
+        <w:t>«Employer_name»</w:t>
+      </w:r>
+      <w:r>
+        <w:rPr>
+          <w:rFonts w:ascii="Times New Roman" w:hAnsi="Times New Roman" w:cs="Times New Roman"/>
+        </w:rPr>
+        <w:fldChar w:fldCharType="end"/>
       </w:r>
     </w:p>
     <w:p>
@@ -27,7 +52,32 @@
         <w:rPr>
           <w:rFonts w:ascii="Times New Roman" w:hAnsi="Times New Roman" w:cs="Times New Roman"/>
         </w:rPr>
-        <w:t>1680 Richmond St</w:t>
+        <w:fldChar w:fldCharType="begin"/>
+      </w:r>
+      <w:r>
+        <w:rPr>
+          <w:rFonts w:ascii="Times New Roman" w:hAnsi="Times New Roman" w:cs="Times New Roman"/>
+        </w:rPr>
+        <w:instrText xml:space="preserve"> MERGEFIELD  employer_ad_1 \* FirstCap  \* MERGEFORMAT </w:instrText>
+      </w:r>
+      <w:r>
+        <w:rPr>
+          <w:rFonts w:ascii="Times New Roman" w:hAnsi="Times New Roman" w:cs="Times New Roman"/>
+        </w:rPr>
+        <w:fldChar w:fldCharType="separate"/>
+      </w:r>
+      <w:r>
+        <w:rPr>
+          <w:rFonts w:ascii="Times New Roman" w:hAnsi="Times New Roman" w:cs="Times New Roman"/>
+          <w:noProof/>
+        </w:rPr>
+        <w:t>«Employer_ad_1»</w:t>
+      </w:r>
+      <w:r>
+        <w:rPr>
+          <w:rFonts w:ascii="Times New Roman" w:hAnsi="Times New Roman" w:cs="Times New Roman"/>
+        </w:rPr>
+        <w:fldChar w:fldCharType="end"/>
       </w:r>
     </w:p>
     <w:p>
@@ -41,7 +91,32 @@
         <w:rPr>
           <w:rFonts w:ascii="Times New Roman" w:hAnsi="Times New Roman" w:cs="Times New Roman"/>
         </w:rPr>
-        <w:t>LONDON, ON N6G 3Y9</w:t>
+        <w:fldChar w:fldCharType="begin"/>
+      </w:r>
+      <w:r>
+        <w:rPr>
+          <w:rFonts w:ascii="Times New Roman" w:hAnsi="Times New Roman" w:cs="Times New Roman"/>
+        </w:rPr>
+        <w:instrText xml:space="preserve"> MERGEFIELD  employer_ad_2 \* FirstCap  \* MERGEFORMAT </w:instrText>
+      </w:r>
+      <w:r>
+        <w:rPr>
+          <w:rFonts w:ascii="Times New Roman" w:hAnsi="Times New Roman" w:cs="Times New Roman"/>
+        </w:rPr>
+        <w:fldChar w:fldCharType="separate"/>
+      </w:r>
+      <w:r>
+        <w:rPr>
+          <w:rFonts w:ascii="Times New Roman" w:hAnsi="Times New Roman" w:cs="Times New Roman"/>
+          <w:noProof/>
+        </w:rPr>
+        <w:t>«Employer_ad_2»</w:t>
+      </w:r>
+      <w:r>
+        <w:rPr>
+          <w:rFonts w:ascii="Times New Roman" w:hAnsi="Times New Roman" w:cs="Times New Roman"/>
+        </w:rPr>
+        <w:fldChar w:fldCharType="end"/>
       </w:r>
     </w:p>
     <w:p>
@@ -78,7 +153,32 @@
         <w:rPr>
           <w:rFonts w:ascii="Times New Roman" w:hAnsi="Times New Roman" w:cs="Times New Roman"/>
         </w:rPr>
-        <w:t>ABDELRAHMAN M MOUSTAFA</w:t>
+        <w:fldChar w:fldCharType="begin"/>
+      </w:r>
+      <w:r>
+        <w:rPr>
+          <w:rFonts w:ascii="Times New Roman" w:hAnsi="Times New Roman" w:cs="Times New Roman"/>
+        </w:rPr>
+        <w:instrText xml:space="preserve"> MERGEFIELD  employee_name \* Upper  \* MERGEFORMAT </w:instrText>
+      </w:r>
+      <w:r>
+        <w:rPr>
+          <w:rFonts w:ascii="Times New Roman" w:hAnsi="Times New Roman" w:cs="Times New Roman"/>
+        </w:rPr>
+        <w:fldChar w:fldCharType="separate"/>
+      </w:r>
+      <w:r>
+        <w:rPr>
+          <w:rFonts w:ascii="Times New Roman" w:hAnsi="Times New Roman" w:cs="Times New Roman"/>
+          <w:noProof/>
+        </w:rPr>
+        <w:t>«EMPLOYEE_NAME»</w:t>
+      </w:r>
+      <w:r>
+        <w:rPr>
+          <w:rFonts w:ascii="Times New Roman" w:hAnsi="Times New Roman" w:cs="Times New Roman"/>
+        </w:rPr>
+        <w:fldChar w:fldCharType="end"/>
       </w:r>
     </w:p>
     <w:p>
@@ -93,7 +193,32 @@
         <w:rPr>
           <w:rFonts w:ascii="Times New Roman" w:hAnsi="Times New Roman" w:cs="Times New Roman"/>
         </w:rPr>
-        <w:t>57-1478 ADELAIDE ST N</w:t>
+        <w:fldChar w:fldCharType="begin"/>
+      </w:r>
+      <w:r>
+        <w:rPr>
+          <w:rFonts w:ascii="Times New Roman" w:hAnsi="Times New Roman" w:cs="Times New Roman"/>
+        </w:rPr>
+        <w:instrText xml:space="preserve"> MERGEFIELD  employee_add_1 \* Upper  \* MERGEFORMAT </w:instrText>
+      </w:r>
+      <w:r>
+        <w:rPr>
+          <w:rFonts w:ascii="Times New Roman" w:hAnsi="Times New Roman" w:cs="Times New Roman"/>
+        </w:rPr>
+        <w:fldChar w:fldCharType="separate"/>
+      </w:r>
+      <w:r>
+        <w:rPr>
+          <w:rFonts w:ascii="Times New Roman" w:hAnsi="Times New Roman" w:cs="Times New Roman"/>
+          <w:noProof/>
+        </w:rPr>
+        <w:t>«EMPLOYEE_ADD_1»</w:t>
+      </w:r>
+      <w:r>
+        <w:rPr>
+          <w:rFonts w:ascii="Times New Roman" w:hAnsi="Times New Roman" w:cs="Times New Roman"/>
+        </w:rPr>
+        <w:fldChar w:fldCharType="end"/>
       </w:r>
     </w:p>
     <w:p>
@@ -108,7 +233,32 @@
         <w:rPr>
           <w:rFonts w:ascii="Times New Roman" w:hAnsi="Times New Roman" w:cs="Times New Roman"/>
         </w:rPr>
-        <w:t>LONDON, ON N5X 3Y1</w:t>
+        <w:fldChar w:fldCharType="begin"/>
+      </w:r>
+      <w:r>
+        <w:rPr>
+          <w:rFonts w:ascii="Times New Roman" w:hAnsi="Times New Roman" w:cs="Times New Roman"/>
+        </w:rPr>
+        <w:instrText xml:space="preserve"> MERGEFIELD  employee_add_2 \* Upper  \* MERGEFORMAT </w:instrText>
+      </w:r>
+      <w:r>
+        <w:rPr>
+          <w:rFonts w:ascii="Times New Roman" w:hAnsi="Times New Roman" w:cs="Times New Roman"/>
+        </w:rPr>
+        <w:fldChar w:fldCharType="separate"/>
+      </w:r>
+      <w:r>
+        <w:rPr>
+          <w:rFonts w:ascii="Times New Roman" w:hAnsi="Times New Roman" w:cs="Times New Roman"/>
+          <w:noProof/>
+        </w:rPr>
+        <w:t>«EMPLOYEE_ADD_2»</w:t>
+      </w:r>
+      <w:r>
+        <w:rPr>
+          <w:rFonts w:ascii="Times New Roman" w:hAnsi="Times New Roman" w:cs="Times New Roman"/>
+        </w:rPr>
+        <w:fldChar w:fldCharType="end"/>
       </w:r>
     </w:p>
     <w:p>
@@ -275,23 +425,48 @@
                 <w:sz w:val="14"/>
                 <w:szCs w:val="14"/>
               </w:rPr>
-              <w:t>Pay</w:t>
-            </w:r>
-            <w:r>
-              <w:rPr>
-                <w:rFonts w:ascii="Arial" w:hAnsi="Arial" w:cs="Arial"/>
-                <w:sz w:val="14"/>
-                <w:szCs w:val="14"/>
-              </w:rPr>
-              <w:t xml:space="preserve"> </w:t>
-            </w:r>
-            <w:r>
-              <w:rPr>
-                <w:rFonts w:ascii="Arial" w:hAnsi="Arial" w:cs="Arial"/>
-                <w:sz w:val="14"/>
-                <w:szCs w:val="14"/>
-              </w:rPr>
-              <w:t>Period: 2022-11-15 - 2022-11-30</w:t>
+              <w:t xml:space="preserve">Pay Period: </w:t>
+            </w:r>
+            <w:r>
+              <w:rPr>
+                <w:rFonts w:ascii="Arial" w:hAnsi="Arial" w:cs="Arial"/>
+                <w:sz w:val="14"/>
+                <w:szCs w:val="14"/>
+              </w:rPr>
+              <w:fldChar w:fldCharType="begin"/>
+            </w:r>
+            <w:r>
+              <w:rPr>
+                <w:rFonts w:ascii="Arial" w:hAnsi="Arial" w:cs="Arial"/>
+                <w:sz w:val="14"/>
+                <w:szCs w:val="14"/>
+              </w:rPr>
+              <w:instrText xml:space="preserve"> MERGEFIELD  pay_period  \* MERGEFORMAT </w:instrText>
+            </w:r>
+            <w:r>
+              <w:rPr>
+                <w:rFonts w:ascii="Arial" w:hAnsi="Arial" w:cs="Arial"/>
+                <w:sz w:val="14"/>
+                <w:szCs w:val="14"/>
+              </w:rPr>
+              <w:fldChar w:fldCharType="separate"/>
+            </w:r>
+            <w:r>
+              <w:rPr>
+                <w:rFonts w:ascii="Arial" w:hAnsi="Arial" w:cs="Arial"/>
+                <w:noProof/>
+                <w:sz w:val="14"/>
+                <w:szCs w:val="14"/>
+              </w:rPr>
+              <w:t>«pay_period»</w:t>
+            </w:r>
+            <w:r>
+              <w:rPr>
+                <w:rFonts w:ascii="Arial" w:hAnsi="Arial" w:cs="Arial"/>
+                <w:sz w:val="14"/>
+                <w:szCs w:val="14"/>
+              </w:rPr>
+              <w:fldChar w:fldCharType="end"/>
             </w:r>
           </w:p>
         </w:tc>
@@ -319,7 +494,48 @@
                 <w:sz w:val="14"/>
                 <w:szCs w:val="14"/>
               </w:rPr>
-              <w:t>Cheque Date: 2022-12-03</w:t>
+              <w:t xml:space="preserve">Cheque Date: </w:t>
+            </w:r>
+            <w:r>
+              <w:rPr>
+                <w:rFonts w:ascii="Arial" w:hAnsi="Arial" w:cs="Arial"/>
+                <w:sz w:val="14"/>
+                <w:szCs w:val="14"/>
+              </w:rPr>
+              <w:fldChar w:fldCharType="begin"/>
+            </w:r>
+            <w:r>
+              <w:rPr>
+                <w:rFonts w:ascii="Arial" w:hAnsi="Arial" w:cs="Arial"/>
+                <w:sz w:val="14"/>
+                <w:szCs w:val="14"/>
+              </w:rPr>
+              <w:instrText xml:space="preserve"> MERGEFIELD  cheque  \* MERGEFORMAT </w:instrText>
+            </w:r>
+            <w:r>
+              <w:rPr>
+                <w:rFonts w:ascii="Arial" w:hAnsi="Arial" w:cs="Arial"/>
+                <w:sz w:val="14"/>
+                <w:szCs w:val="14"/>
+              </w:rPr>
+              <w:fldChar w:fldCharType="separate"/>
+            </w:r>
+            <w:r>
+              <w:rPr>
+                <w:rFonts w:ascii="Arial" w:hAnsi="Arial" w:cs="Arial"/>
+                <w:noProof/>
+                <w:sz w:val="14"/>
+                <w:szCs w:val="14"/>
+              </w:rPr>
+              <w:t>«cheque»</w:t>
+            </w:r>
+            <w:r>
+              <w:rPr>
+                <w:rFonts w:ascii="Arial" w:hAnsi="Arial" w:cs="Arial"/>
+                <w:sz w:val="14"/>
+                <w:szCs w:val="14"/>
+              </w:rPr>
+              <w:fldChar w:fldCharType="end"/>
             </w:r>
           </w:p>
         </w:tc>
@@ -586,7 +802,89 @@
                 <w:sz w:val="14"/>
                 <w:szCs w:val="14"/>
               </w:rPr>
-              <w:t>ABDELRAHMAN M MOUSTAFA, 57-1478 ADELAIDE ST N, LONDON, ON N5X 3Y1</w:t>
+              <w:fldChar w:fldCharType="begin"/>
+            </w:r>
+            <w:r>
+              <w:rPr>
+                <w:rFonts w:ascii="Arial" w:hAnsi="Arial" w:cs="Arial"/>
+                <w:sz w:val="14"/>
+                <w:szCs w:val="14"/>
+              </w:rPr>
+              <w:instrText xml:space="preserve"> MERGEFIELD  employee_name_1  \* MERGEFORMAT </w:instrText>
+            </w:r>
+            <w:r>
+              <w:rPr>
+                <w:rFonts w:ascii="Arial" w:hAnsi="Arial" w:cs="Arial"/>
+                <w:sz w:val="14"/>
+                <w:szCs w:val="14"/>
+              </w:rPr>
+              <w:fldChar w:fldCharType="separate"/>
+            </w:r>
+            <w:r>
+              <w:rPr>
+                <w:rFonts w:ascii="Arial" w:hAnsi="Arial" w:cs="Arial"/>
+                <w:noProof/>
+                <w:sz w:val="14"/>
+                <w:szCs w:val="14"/>
+              </w:rPr>
+              <w:t>«employee_name_1»</w:t>
+            </w:r>
+            <w:r>
+              <w:rPr>
+                <w:rFonts w:ascii="Arial" w:hAnsi="Arial" w:cs="Arial"/>
+                <w:sz w:val="14"/>
+                <w:szCs w:val="14"/>
+              </w:rPr>
+              <w:fldChar w:fldCharType="end"/>
+            </w:r>
+            <w:r>
+              <w:rPr>
+                <w:rFonts w:ascii="Arial" w:hAnsi="Arial" w:cs="Arial"/>
+                <w:sz w:val="14"/>
+                <w:szCs w:val="14"/>
+              </w:rPr>
+              <w:t xml:space="preserve">, </w:t>
+            </w:r>
+            <w:r>
+              <w:rPr>
+                <w:rFonts w:ascii="Arial" w:hAnsi="Arial" w:cs="Arial"/>
+                <w:sz w:val="14"/>
+                <w:szCs w:val="14"/>
+              </w:rPr>
+              <w:fldChar w:fldCharType="begin"/>
+            </w:r>
+            <w:r>
+              <w:rPr>
+                <w:rFonts w:ascii="Arial" w:hAnsi="Arial" w:cs="Arial"/>
+                <w:sz w:val="14"/>
+                <w:szCs w:val="14"/>
+              </w:rPr>
+              <w:instrText xml:space="preserve"> MERGEFIELD  emp_addr_3  \* MERGEFORMAT </w:instrText>
+            </w:r>
+            <w:r>
+              <w:rPr>
+                <w:rFonts w:ascii="Arial" w:hAnsi="Arial" w:cs="Arial"/>
+                <w:sz w:val="14"/>
+                <w:szCs w:val="14"/>
+              </w:rPr>
+              <w:fldChar w:fldCharType="separate"/>
+            </w:r>
+            <w:r>
+              <w:rPr>
+                <w:rFonts w:ascii="Arial" w:hAnsi="Arial" w:cs="Arial"/>
+                <w:noProof/>
+                <w:sz w:val="14"/>
+                <w:szCs w:val="14"/>
+              </w:rPr>
+              <w:t>«emp_addr_3»</w:t>
+            </w:r>
+            <w:r>
+              <w:rPr>
+                <w:rFonts w:ascii="Arial" w:hAnsi="Arial" w:cs="Arial"/>
+                <w:sz w:val="14"/>
+                <w:szCs w:val="14"/>
+              </w:rPr>
+              <w:fldChar w:fldCharType="end"/>
             </w:r>
           </w:p>
         </w:tc>
@@ -616,6 +914,55 @@
                 <w:szCs w:val="14"/>
               </w:rPr>
             </w:pPr>
+            <w:r>
+              <w:rPr>
+                <w:rFonts w:ascii="Arial" w:hAnsi="Arial" w:cs="Arial"/>
+                <w:sz w:val="14"/>
+                <w:szCs w:val="14"/>
+              </w:rPr>
+              <w:t xml:space="preserve"> </w:t>
+            </w:r>
+            <w:r>
+              <w:rPr>
+                <w:rFonts w:ascii="Arial" w:hAnsi="Arial" w:cs="Arial"/>
+                <w:sz w:val="14"/>
+                <w:szCs w:val="14"/>
+              </w:rPr>
+              <w:fldChar w:fldCharType="begin"/>
+            </w:r>
+            <w:r>
+              <w:rPr>
+                <w:rFonts w:ascii="Arial" w:hAnsi="Arial" w:cs="Arial"/>
+                <w:sz w:val="14"/>
+                <w:szCs w:val="14"/>
+              </w:rPr>
+              <w:instrText xml:space="preserve"> MERGEFIELD  occupation  \* MERGEFORMAT </w:instrText>
+            </w:r>
+            <w:r>
+              <w:rPr>
+                <w:rFonts w:ascii="Arial" w:hAnsi="Arial" w:cs="Arial"/>
+                <w:sz w:val="14"/>
+                <w:szCs w:val="14"/>
+              </w:rPr>
+              <w:fldChar w:fldCharType="separate"/>
+            </w:r>
+            <w:r>
+              <w:rPr>
+                <w:rFonts w:ascii="Arial" w:hAnsi="Arial" w:cs="Arial"/>
+                <w:noProof/>
+                <w:sz w:val="14"/>
+                <w:szCs w:val="14"/>
+              </w:rPr>
+              <w:t>«occupation»</w:t>
+            </w:r>
+            <w:r>
+              <w:rPr>
+                <w:rFonts w:ascii="Arial" w:hAnsi="Arial" w:cs="Arial"/>
+                <w:sz w:val="14"/>
+                <w:szCs w:val="14"/>
+              </w:rPr>
+              <w:fldChar w:fldCharType="end"/>
+            </w:r>
           </w:p>
         </w:tc>
         <w:tc>
@@ -1025,7 +1372,40 @@
                 <w:sz w:val="14"/>
                 <w:szCs w:val="14"/>
               </w:rPr>
-              <w:t>80:00</w:t>
+              <w:fldChar w:fldCharType="begin"/>
+            </w:r>
+            <w:r>
+              <w:rPr>
+                <w:rFonts w:ascii="Arial" w:hAnsi="Arial" w:cs="Arial"/>
+                <w:sz w:val="14"/>
+                <w:szCs w:val="14"/>
+              </w:rPr>
+              <w:instrText xml:space="preserve"> MERGEFIELD  qty  \* MERGEFORMAT </w:instrText>
+            </w:r>
+            <w:r>
+              <w:rPr>
+                <w:rFonts w:ascii="Arial" w:hAnsi="Arial" w:cs="Arial"/>
+                <w:sz w:val="14"/>
+                <w:szCs w:val="14"/>
+              </w:rPr>
+              <w:fldChar w:fldCharType="separate"/>
+            </w:r>
+            <w:r>
+              <w:rPr>
+                <w:rFonts w:ascii="Arial" w:hAnsi="Arial" w:cs="Arial"/>
+                <w:noProof/>
+                <w:sz w:val="14"/>
+                <w:szCs w:val="14"/>
+              </w:rPr>
+              <w:t>«qty»</w:t>
+            </w:r>
+            <w:r>
+              <w:rPr>
+                <w:rFonts w:ascii="Arial" w:hAnsi="Arial" w:cs="Arial"/>
+                <w:sz w:val="14"/>
+                <w:szCs w:val="14"/>
+              </w:rPr>
+              <w:fldChar w:fldCharType="end"/>
             </w:r>
           </w:p>
         </w:tc>
@@ -1052,7 +1432,40 @@
                 <w:sz w:val="14"/>
                 <w:szCs w:val="14"/>
               </w:rPr>
-              <w:t>40.00</w:t>
+              <w:fldChar w:fldCharType="begin"/>
+            </w:r>
+            <w:r>
+              <w:rPr>
+                <w:rFonts w:ascii="Arial" w:hAnsi="Arial" w:cs="Arial"/>
+                <w:sz w:val="14"/>
+                <w:szCs w:val="14"/>
+              </w:rPr>
+              <w:instrText xml:space="preserve"> MERGEFIELD  rate  \* MERGEFORMAT </w:instrText>
+            </w:r>
+            <w:r>
+              <w:rPr>
+                <w:rFonts w:ascii="Arial" w:hAnsi="Arial" w:cs="Arial"/>
+                <w:sz w:val="14"/>
+                <w:szCs w:val="14"/>
+              </w:rPr>
+              <w:fldChar w:fldCharType="separate"/>
+            </w:r>
+            <w:r>
+              <w:rPr>
+                <w:rFonts w:ascii="Arial" w:hAnsi="Arial" w:cs="Arial"/>
+                <w:noProof/>
+                <w:sz w:val="14"/>
+                <w:szCs w:val="14"/>
+              </w:rPr>
+              <w:t>«rate»</w:t>
+            </w:r>
+            <w:r>
+              <w:rPr>
+                <w:rFonts w:ascii="Arial" w:hAnsi="Arial" w:cs="Arial"/>
+                <w:sz w:val="14"/>
+                <w:szCs w:val="14"/>
+              </w:rPr>
+              <w:fldChar w:fldCharType="end"/>
             </w:r>
           </w:p>
         </w:tc>
@@ -1079,7 +1492,40 @@
                 <w:sz w:val="14"/>
                 <w:szCs w:val="14"/>
               </w:rPr>
-              <w:t>3,200.00</w:t>
+              <w:fldChar w:fldCharType="begin"/>
+            </w:r>
+            <w:r>
+              <w:rPr>
+                <w:rFonts w:ascii="Arial" w:hAnsi="Arial" w:cs="Arial"/>
+                <w:sz w:val="14"/>
+                <w:szCs w:val="14"/>
+              </w:rPr>
+              <w:instrText xml:space="preserve"> MERGEFIELD  curr  \* MERGEFORMAT </w:instrText>
+            </w:r>
+            <w:r>
+              <w:rPr>
+                <w:rFonts w:ascii="Arial" w:hAnsi="Arial" w:cs="Arial"/>
+                <w:sz w:val="14"/>
+                <w:szCs w:val="14"/>
+              </w:rPr>
+              <w:fldChar w:fldCharType="separate"/>
+            </w:r>
+            <w:r>
+              <w:rPr>
+                <w:rFonts w:ascii="Arial" w:hAnsi="Arial" w:cs="Arial"/>
+                <w:noProof/>
+                <w:sz w:val="14"/>
+                <w:szCs w:val="14"/>
+              </w:rPr>
+              <w:t>«curr»</w:t>
+            </w:r>
+            <w:r>
+              <w:rPr>
+                <w:rFonts w:ascii="Arial" w:hAnsi="Arial" w:cs="Arial"/>
+                <w:sz w:val="14"/>
+                <w:szCs w:val="14"/>
+              </w:rPr>
+              <w:fldChar w:fldCharType="end"/>
             </w:r>
           </w:p>
         </w:tc>
@@ -1106,7 +1552,40 @@
                 <w:sz w:val="14"/>
                 <w:szCs w:val="14"/>
               </w:rPr>
-              <w:t>49,600.00</w:t>
+              <w:fldChar w:fldCharType="begin"/>
+            </w:r>
+            <w:r>
+              <w:rPr>
+                <w:rFonts w:ascii="Arial" w:hAnsi="Arial" w:cs="Arial"/>
+                <w:sz w:val="14"/>
+                <w:szCs w:val="14"/>
+              </w:rPr>
+              <w:instrText xml:space="preserve"> MERGEFIELD  y_t_d  \* MERGEFORMAT </w:instrText>
+            </w:r>
+            <w:r>
+              <w:rPr>
+                <w:rFonts w:ascii="Arial" w:hAnsi="Arial" w:cs="Arial"/>
+                <w:sz w:val="14"/>
+                <w:szCs w:val="14"/>
+              </w:rPr>
+              <w:fldChar w:fldCharType="separate"/>
+            </w:r>
+            <w:r>
+              <w:rPr>
+                <w:rFonts w:ascii="Arial" w:hAnsi="Arial" w:cs="Arial"/>
+                <w:noProof/>
+                <w:sz w:val="14"/>
+                <w:szCs w:val="14"/>
+              </w:rPr>
+              <w:t>«y_t_d»</w:t>
+            </w:r>
+            <w:r>
+              <w:rPr>
+                <w:rFonts w:ascii="Arial" w:hAnsi="Arial" w:cs="Arial"/>
+                <w:sz w:val="14"/>
+                <w:szCs w:val="14"/>
+              </w:rPr>
+              <w:fldChar w:fldCharType="end"/>
             </w:r>
           </w:p>
         </w:tc>
@@ -1578,7 +2057,40 @@
                 <w:sz w:val="14"/>
                 <w:szCs w:val="14"/>
               </w:rPr>
-              <w:t>-174.73</w:t>
+              <w:fldChar w:fldCharType="begin"/>
+            </w:r>
+            <w:r>
+              <w:rPr>
+                <w:rFonts w:ascii="Arial" w:hAnsi="Arial" w:cs="Arial"/>
+                <w:sz w:val="14"/>
+                <w:szCs w:val="14"/>
+              </w:rPr>
+              <w:instrText xml:space="preserve"> MERGEFIELD  cpp  \* MERGEFORMAT </w:instrText>
+            </w:r>
+            <w:r>
+              <w:rPr>
+                <w:rFonts w:ascii="Arial" w:hAnsi="Arial" w:cs="Arial"/>
+                <w:sz w:val="14"/>
+                <w:szCs w:val="14"/>
+              </w:rPr>
+              <w:fldChar w:fldCharType="separate"/>
+            </w:r>
+            <w:r>
+              <w:rPr>
+                <w:rFonts w:ascii="Arial" w:hAnsi="Arial" w:cs="Arial"/>
+                <w:noProof/>
+                <w:sz w:val="14"/>
+                <w:szCs w:val="14"/>
+              </w:rPr>
+              <w:t>«cpp»</w:t>
+            </w:r>
+            <w:r>
+              <w:rPr>
+                <w:rFonts w:ascii="Arial" w:hAnsi="Arial" w:cs="Arial"/>
+                <w:sz w:val="14"/>
+                <w:szCs w:val="14"/>
+              </w:rPr>
+              <w:fldChar w:fldCharType="end"/>
             </w:r>
           </w:p>
         </w:tc>
@@ -1604,7 +2116,40 @@
                 <w:sz w:val="14"/>
                 <w:szCs w:val="14"/>
               </w:rPr>
-              <w:t>-2,811.86</w:t>
+              <w:fldChar w:fldCharType="begin"/>
+            </w:r>
+            <w:r>
+              <w:rPr>
+                <w:rFonts w:ascii="Arial" w:hAnsi="Arial" w:cs="Arial"/>
+                <w:sz w:val="14"/>
+                <w:szCs w:val="14"/>
+              </w:rPr>
+              <w:instrText xml:space="preserve"> MERGEFIELD  ytd_cpp  \* MERGEFORMAT </w:instrText>
+            </w:r>
+            <w:r>
+              <w:rPr>
+                <w:rFonts w:ascii="Arial" w:hAnsi="Arial" w:cs="Arial"/>
+                <w:sz w:val="14"/>
+                <w:szCs w:val="14"/>
+              </w:rPr>
+              <w:fldChar w:fldCharType="separate"/>
+            </w:r>
+            <w:r>
+              <w:rPr>
+                <w:rFonts w:ascii="Arial" w:hAnsi="Arial" w:cs="Arial"/>
+                <w:noProof/>
+                <w:sz w:val="14"/>
+                <w:szCs w:val="14"/>
+              </w:rPr>
+              <w:t>«ytd_cpp»</w:t>
+            </w:r>
+            <w:r>
+              <w:rPr>
+                <w:rFonts w:ascii="Arial" w:hAnsi="Arial" w:cs="Arial"/>
+                <w:sz w:val="14"/>
+                <w:szCs w:val="14"/>
+              </w:rPr>
+              <w:fldChar w:fldCharType="end"/>
             </w:r>
           </w:p>
         </w:tc>
@@ -1777,7 +2322,40 @@
                 <w:sz w:val="14"/>
                 <w:szCs w:val="14"/>
               </w:rPr>
-              <w:t>-50.56</w:t>
+              <w:fldChar w:fldCharType="begin"/>
+            </w:r>
+            <w:r>
+              <w:rPr>
+                <w:rFonts w:ascii="Arial" w:hAnsi="Arial" w:cs="Arial"/>
+                <w:sz w:val="14"/>
+                <w:szCs w:val="14"/>
+              </w:rPr>
+              <w:instrText xml:space="preserve"> MERGEFIELD  ei  \* MERGEFORMAT </w:instrText>
+            </w:r>
+            <w:r>
+              <w:rPr>
+                <w:rFonts w:ascii="Arial" w:hAnsi="Arial" w:cs="Arial"/>
+                <w:sz w:val="14"/>
+                <w:szCs w:val="14"/>
+              </w:rPr>
+              <w:fldChar w:fldCharType="separate"/>
+            </w:r>
+            <w:r>
+              <w:rPr>
+                <w:rFonts w:ascii="Arial" w:hAnsi="Arial" w:cs="Arial"/>
+                <w:noProof/>
+                <w:sz w:val="14"/>
+                <w:szCs w:val="14"/>
+              </w:rPr>
+              <w:t>«ei»</w:t>
+            </w:r>
+            <w:r>
+              <w:rPr>
+                <w:rFonts w:ascii="Arial" w:hAnsi="Arial" w:cs="Arial"/>
+                <w:sz w:val="14"/>
+                <w:szCs w:val="14"/>
+              </w:rPr>
+              <w:fldChar w:fldCharType="end"/>
             </w:r>
           </w:p>
         </w:tc>
@@ -1803,7 +2381,40 @@
                 <w:sz w:val="14"/>
                 <w:szCs w:val="14"/>
               </w:rPr>
-              <w:t>-783.68</w:t>
+              <w:fldChar w:fldCharType="begin"/>
+            </w:r>
+            <w:r>
+              <w:rPr>
+                <w:rFonts w:ascii="Arial" w:hAnsi="Arial" w:cs="Arial"/>
+                <w:sz w:val="14"/>
+                <w:szCs w:val="14"/>
+              </w:rPr>
+              <w:instrText xml:space="preserve"> MERGEFIELD  ytd_ei  \* MERGEFORMAT </w:instrText>
+            </w:r>
+            <w:r>
+              <w:rPr>
+                <w:rFonts w:ascii="Arial" w:hAnsi="Arial" w:cs="Arial"/>
+                <w:sz w:val="14"/>
+                <w:szCs w:val="14"/>
+              </w:rPr>
+              <w:fldChar w:fldCharType="separate"/>
+            </w:r>
+            <w:r>
+              <w:rPr>
+                <w:rFonts w:ascii="Arial" w:hAnsi="Arial" w:cs="Arial"/>
+                <w:noProof/>
+                <w:sz w:val="14"/>
+                <w:szCs w:val="14"/>
+              </w:rPr>
+              <w:t>«ytd_ei»</w:t>
+            </w:r>
+            <w:r>
+              <w:rPr>
+                <w:rFonts w:ascii="Arial" w:hAnsi="Arial" w:cs="Arial"/>
+                <w:sz w:val="14"/>
+                <w:szCs w:val="14"/>
+              </w:rPr>
+              <w:fldChar w:fldCharType="end"/>
             </w:r>
           </w:p>
         </w:tc>
@@ -1904,7 +2515,7 @@
                 <w:sz w:val="14"/>
                 <w:szCs w:val="14"/>
               </w:rPr>
-              <w:t>Federal Income Tax</w:t>
+              <w:t>Income Tax</w:t>
             </w:r>
           </w:p>
         </w:tc>
@@ -1960,7 +2571,40 @@
                 <w:sz w:val="14"/>
                 <w:szCs w:val="14"/>
               </w:rPr>
-              <w:t>-575.29</w:t>
+              <w:fldChar w:fldCharType="begin"/>
+            </w:r>
+            <w:r>
+              <w:rPr>
+                <w:rFonts w:ascii="Arial" w:hAnsi="Arial" w:cs="Arial"/>
+                <w:sz w:val="14"/>
+                <w:szCs w:val="14"/>
+              </w:rPr>
+              <w:instrText xml:space="preserve"> MERGEFIELD  inc  \* MERGEFORMAT </w:instrText>
+            </w:r>
+            <w:r>
+              <w:rPr>
+                <w:rFonts w:ascii="Arial" w:hAnsi="Arial" w:cs="Arial"/>
+                <w:sz w:val="14"/>
+                <w:szCs w:val="14"/>
+              </w:rPr>
+              <w:fldChar w:fldCharType="separate"/>
+            </w:r>
+            <w:r>
+              <w:rPr>
+                <w:rFonts w:ascii="Arial" w:hAnsi="Arial" w:cs="Arial"/>
+                <w:noProof/>
+                <w:sz w:val="14"/>
+                <w:szCs w:val="14"/>
+              </w:rPr>
+              <w:t>«inc»</w:t>
+            </w:r>
+            <w:r>
+              <w:rPr>
+                <w:rFonts w:ascii="Arial" w:hAnsi="Arial" w:cs="Arial"/>
+                <w:sz w:val="14"/>
+                <w:szCs w:val="14"/>
+              </w:rPr>
+              <w:fldChar w:fldCharType="end"/>
             </w:r>
           </w:p>
         </w:tc>
@@ -1986,7 +2630,40 @@
                 <w:sz w:val="14"/>
                 <w:szCs w:val="14"/>
               </w:rPr>
-              <w:t>-8,945.54</w:t>
+              <w:fldChar w:fldCharType="begin"/>
+            </w:r>
+            <w:r>
+              <w:rPr>
+                <w:rFonts w:ascii="Arial" w:hAnsi="Arial" w:cs="Arial"/>
+                <w:sz w:val="14"/>
+                <w:szCs w:val="14"/>
+              </w:rPr>
+              <w:instrText xml:space="preserve"> MERGEFIELD  ytd_in  \* MERGEFORMAT </w:instrText>
+            </w:r>
+            <w:r>
+              <w:rPr>
+                <w:rFonts w:ascii="Arial" w:hAnsi="Arial" w:cs="Arial"/>
+                <w:sz w:val="14"/>
+                <w:szCs w:val="14"/>
+              </w:rPr>
+              <w:fldChar w:fldCharType="separate"/>
+            </w:r>
+            <w:r>
+              <w:rPr>
+                <w:rFonts w:ascii="Arial" w:hAnsi="Arial" w:cs="Arial"/>
+                <w:noProof/>
+                <w:sz w:val="14"/>
+                <w:szCs w:val="14"/>
+              </w:rPr>
+              <w:t>«ytd_in»</w:t>
+            </w:r>
+            <w:r>
+              <w:rPr>
+                <w:rFonts w:ascii="Arial" w:hAnsi="Arial" w:cs="Arial"/>
+                <w:sz w:val="14"/>
+                <w:szCs w:val="14"/>
+              </w:rPr>
+              <w:fldChar w:fldCharType="end"/>
             </w:r>
           </w:p>
         </w:tc>
@@ -2414,8 +3091,127 @@
         </w:rPr>
       </w:pPr>
     </w:p>
+    <w:p>
+      <w:pPr>
+        <w:rPr>
+          <w:rFonts w:ascii="Times New Roman" w:hAnsi="Times New Roman" w:cs="Times New Roman"/>
+        </w:rPr>
+      </w:pPr>
+    </w:p>
+    <w:p>
+      <w:pPr>
+        <w:rPr>
+          <w:rFonts w:ascii="Times New Roman" w:hAnsi="Times New Roman" w:cs="Times New Roman"/>
+        </w:rPr>
+      </w:pPr>
+    </w:p>
+    <w:p>
+      <w:pPr>
+        <w:rPr>
+          <w:rFonts w:ascii="Times New Roman" w:hAnsi="Times New Roman" w:cs="Times New Roman"/>
+        </w:rPr>
+      </w:pPr>
+    </w:p>
+    <w:p>
+      <w:pPr>
+        <w:rPr>
+          <w:rFonts w:ascii="Times New Roman" w:hAnsi="Times New Roman" w:cs="Times New Roman"/>
+        </w:rPr>
+      </w:pPr>
+    </w:p>
+    <w:p>
+      <w:pPr>
+        <w:rPr>
+          <w:rFonts w:ascii="Times New Roman" w:hAnsi="Times New Roman" w:cs="Times New Roman"/>
+        </w:rPr>
+      </w:pPr>
+    </w:p>
+    <w:p>
+      <w:pPr>
+        <w:rPr>
+          <w:rFonts w:ascii="Times New Roman" w:hAnsi="Times New Roman" w:cs="Times New Roman"/>
+        </w:rPr>
+      </w:pPr>
+    </w:p>
+    <w:p>
+      <w:pPr>
+        <w:rPr>
+          <w:rFonts w:ascii="Times New Roman" w:hAnsi="Times New Roman" w:cs="Times New Roman"/>
+        </w:rPr>
+      </w:pPr>
+    </w:p>
+    <w:p>
+      <w:pPr>
+        <w:rPr>
+          <w:rFonts w:ascii="Times New Roman" w:hAnsi="Times New Roman" w:cs="Times New Roman"/>
+        </w:rPr>
+      </w:pPr>
+    </w:p>
+    <w:p>
+      <w:pPr>
+        <w:rPr>
+          <w:rFonts w:ascii="Times New Roman" w:hAnsi="Times New Roman" w:cs="Times New Roman"/>
+        </w:rPr>
+      </w:pPr>
+    </w:p>
+    <w:p>
+      <w:pPr>
+        <w:rPr>
+          <w:rFonts w:ascii="Times New Roman" w:hAnsi="Times New Roman" w:cs="Times New Roman"/>
+        </w:rPr>
+      </w:pPr>
+    </w:p>
+    <w:p>
+      <w:pPr>
+        <w:rPr>
+          <w:rFonts w:ascii="Times New Roman" w:hAnsi="Times New Roman" w:cs="Times New Roman"/>
+        </w:rPr>
+      </w:pPr>
+    </w:p>
+    <w:p>
+      <w:pPr>
+        <w:rPr>
+          <w:rFonts w:ascii="Times New Roman" w:hAnsi="Times New Roman" w:cs="Times New Roman"/>
+        </w:rPr>
+      </w:pPr>
+    </w:p>
+    <w:p>
+      <w:pPr>
+        <w:rPr>
+          <w:rFonts w:ascii="Times New Roman" w:hAnsi="Times New Roman" w:cs="Times New Roman"/>
+        </w:rPr>
+      </w:pPr>
+    </w:p>
+    <w:p>
+      <w:pPr>
+        <w:rPr>
+          <w:rFonts w:ascii="Times New Roman" w:hAnsi="Times New Roman" w:cs="Times New Roman"/>
+        </w:rPr>
+      </w:pPr>
+    </w:p>
+    <w:p>
+      <w:pPr>
+        <w:tabs>
+          <w:tab w:val="left" w:pos="2796"/>
+        </w:tabs>
+        <w:rPr>
+          <w:rFonts w:ascii="Times New Roman" w:hAnsi="Times New Roman" w:cs="Times New Roman"/>
+        </w:rPr>
+      </w:pPr>
+      <w:r>
+        <w:rPr>
+          <w:rFonts w:ascii="Times New Roman" w:hAnsi="Times New Roman" w:cs="Times New Roman"/>
+        </w:rPr>
+        <w:tab/>
+      </w:r>
+    </w:p>
     <w:sectPr>
-      <w:footerReference w:type="default" r:id="rId6"/>
+      <w:headerReference w:type="even" r:id="rId7"/>
+      <w:headerReference w:type="default" r:id="rId8"/>
+      <w:footerReference w:type="even" r:id="rId9"/>
+      <w:footerReference w:type="default" r:id="rId10"/>
+      <w:headerReference w:type="first" r:id="rId11"/>
+      <w:footerReference w:type="first" r:id="rId12"/>
       <w:pgSz w:w="12240" w:h="15840"/>
       <w:pgMar w:top="720" w:right="720" w:bottom="720" w:left="720" w:header="720" w:footer="720" w:gutter="0"/>
       <w:cols w:space="720"/>
@@ -2426,7 +3222,7 @@
 </file>
 
 <file path=word/endnotes.xml><?xml version="1.0" encoding="utf-8"?>
-<w:endnotes xmlns:wpc="http://schemas.microsoft.com/office/word/2010/wordprocessingCanvas" xmlns:cx="http://schemas.microsoft.com/office/drawing/2014/chartex" xmlns:cx1="http://schemas.microsoft.com/office/drawing/2015/9/8/chartex" xmlns:cx2="http://schemas.microsoft.com/office/drawing/2015/10/21/chartex" xmlns:cx3="http://schemas.microsoft.com/office/drawing/2016/5/9/chartex" xmlns:cx4="http://schemas.microsoft.com/office/drawing/2016/5/10/chartex" xmlns:cx5="http://schemas.microsoft.com/office/drawing/2016/5/11/chartex" xmlns:cx6="http://schemas.microsoft.com/office/drawing/2016/5/12/chartex" xmlns:cx7="http://schemas.microsoft.com/office/drawing/2016/5/13/chartex" xmlns:cx8="http://schemas.microsoft.com/office/drawing/2016/5/14/chartex" xmlns:mc="http://schemas.openxmlformats.org/markup-compatibility/2006" xmlns:aink="http://schemas.microsoft.com/office/drawing/2016/ink" xmlns:am3d="http://schemas.microsoft.com/office/drawing/2017/model3d" xmlns:o="urn:schemas-microsoft-com:office:office" xmlns:oel="http://schemas.microsoft.com/office/2019/extlst" xmlns:r="http://schemas.openxmlformats.org/officeDocument/2006/relationships" xmlns:m="http://schemas.openxmlformats.org/officeDocument/2006/math" xmlns:v="urn:schemas-microsoft-com:vml" xmlns:wp14="http://schemas.microsoft.com/office/word/2010/wordprocessingDrawing" xmlns:wp="http://schemas.openxmlformats.org/drawingml/2006/wordprocessingDrawing" xmlns:w10="urn:schemas-microsoft-com:office:word" xmlns:w="http://schemas.openxmlformats.org/wordprocessingml/2006/main" xmlns:w14="http://schemas.microsoft.com/office/word/2010/wordml" xmlns:w15="http://schemas.microsoft.com/office/word/2012/wordml" xmlns:w16cex="http://schemas.microsoft.com/office/word/2018/wordml/cex" xmlns:w16cid="http://schemas.microsoft.com/office/word/2016/wordml/cid" xmlns:w16="http://schemas.microsoft.com/office/word/2018/wordml" xmlns:w16sdtdh="http://schemas.microsoft.com/office/word/2020/wordml/sdtdatahash" xmlns:w16se="http://schemas.microsoft.com/office/word/2015/wordml/symex" xmlns:wpg="http://schemas.microsoft.com/office/word/2010/wordprocessingGroup" xmlns:wpi="http://schemas.microsoft.com/office/word/2010/wordprocessingInk" xmlns:wne="http://schemas.microsoft.com/office/word/2006/wordml" xmlns:wps="http://schemas.microsoft.com/office/word/2010/wordprocessingShape" mc:Ignorable="w14 w15 w16se w16cid w16 w16cex w16sdtdh wp14">
+<w:endnotes xmlns:wpc="http://schemas.microsoft.com/office/word/2010/wordprocessingCanvas" xmlns:cx="http://schemas.microsoft.com/office/drawing/2014/chartex" xmlns:cx1="http://schemas.microsoft.com/office/drawing/2015/9/8/chartex" xmlns:cx2="http://schemas.microsoft.com/office/drawing/2015/10/21/chartex" xmlns:cx3="http://schemas.microsoft.com/office/drawing/2016/5/9/chartex" xmlns:cx4="http://schemas.microsoft.com/office/drawing/2016/5/10/chartex" xmlns:cx5="http://schemas.microsoft.com/office/drawing/2016/5/11/chartex" xmlns:cx6="http://schemas.microsoft.com/office/drawing/2016/5/12/chartex" xmlns:cx7="http://schemas.microsoft.com/office/drawing/2016/5/13/chartex" xmlns:cx8="http://schemas.microsoft.com/office/drawing/2016/5/14/chartex" xmlns:mc="http://schemas.openxmlformats.org/markup-compatibility/2006" xmlns:aink="http://schemas.microsoft.com/office/drawing/2016/ink" xmlns:am3d="http://schemas.microsoft.com/office/drawing/2017/model3d" xmlns:o="urn:schemas-microsoft-com:office:office" xmlns:oel="http://schemas.microsoft.com/office/2019/extlst" xmlns:r="http://schemas.openxmlformats.org/officeDocument/2006/relationships" xmlns:m="http://schemas.openxmlformats.org/officeDocument/2006/math" xmlns:v="urn:schemas-microsoft-com:vml" xmlns:wp14="http://schemas.microsoft.com/office/word/2010/wordprocessingDrawing" xmlns:wp="http://schemas.openxmlformats.org/drawingml/2006/wordprocessingDrawing" xmlns:w10="urn:schemas-microsoft-com:office:word" xmlns:w="http://schemas.openxmlformats.org/wordprocessingml/2006/main" xmlns:w14="http://schemas.microsoft.com/office/word/2010/wordml" xmlns:w15="http://schemas.microsoft.com/office/word/2012/wordml" xmlns:w16cex="http://schemas.microsoft.com/office/word/2018/wordml/cex" xmlns:w16cid="http://schemas.microsoft.com/office/word/2016/wordml/cid" xmlns:w16="http://schemas.microsoft.com/office/word/2018/wordml" xmlns:w16du="http://schemas.microsoft.com/office/word/2023/wordml/word16du" xmlns:w16sdtdh="http://schemas.microsoft.com/office/word/2020/wordml/sdtdatahash" xmlns:w16se="http://schemas.microsoft.com/office/word/2015/wordml/symex" xmlns:wpg="http://schemas.microsoft.com/office/word/2010/wordprocessingGroup" xmlns:wpi="http://schemas.microsoft.com/office/word/2010/wordprocessingInk" xmlns:wne="http://schemas.microsoft.com/office/word/2006/wordml" xmlns:wps="http://schemas.microsoft.com/office/word/2010/wordprocessingShape" mc:Ignorable="w14 w15 w16se w16cid w16 w16cex w16sdtdh wp14">
   <w:endnote w:type="separator" w:id="-1">
     <w:p>
       <w:pPr>
@@ -2451,7 +3247,17 @@
 </file>
 
 <file path=word/footer1.xml><?xml version="1.0" encoding="utf-8"?>
-<w:ftr xmlns:wpc="http://schemas.microsoft.com/office/word/2010/wordprocessingCanvas" xmlns:cx="http://schemas.microsoft.com/office/drawing/2014/chartex" xmlns:cx1="http://schemas.microsoft.com/office/drawing/2015/9/8/chartex" xmlns:cx2="http://schemas.microsoft.com/office/drawing/2015/10/21/chartex" xmlns:cx3="http://schemas.microsoft.com/office/drawing/2016/5/9/chartex" xmlns:cx4="http://schemas.microsoft.com/office/drawing/2016/5/10/chartex" xmlns:cx5="http://schemas.microsoft.com/office/drawing/2016/5/11/chartex" xmlns:cx6="http://schemas.microsoft.com/office/drawing/2016/5/12/chartex" xmlns:cx7="http://schemas.microsoft.com/office/drawing/2016/5/13/chartex" xmlns:cx8="http://schemas.microsoft.com/office/drawing/2016/5/14/chartex" xmlns:mc="http://schemas.openxmlformats.org/markup-compatibility/2006" xmlns:aink="http://schemas.microsoft.com/office/drawing/2016/ink" xmlns:am3d="http://schemas.microsoft.com/office/drawing/2017/model3d" xmlns:o="urn:schemas-microsoft-com:office:office" xmlns:oel="http://schemas.microsoft.com/office/2019/extlst" xmlns:r="http://schemas.openxmlformats.org/officeDocument/2006/relationships" xmlns:m="http://schemas.openxmlformats.org/officeDocument/2006/math" xmlns:v="urn:schemas-microsoft-com:vml" xmlns:wp14="http://schemas.microsoft.com/office/word/2010/wordprocessingDrawing" xmlns:wp="http://schemas.openxmlformats.org/drawingml/2006/wordprocessingDrawing" xmlns:w10="urn:schemas-microsoft-com:office:word" xmlns:w="http://schemas.openxmlformats.org/wordprocessingml/2006/main" xmlns:w14="http://schemas.microsoft.com/office/word/2010/wordml" xmlns:w15="http://schemas.microsoft.com/office/word/2012/wordml" xmlns:w16cex="http://schemas.microsoft.com/office/word/2018/wordml/cex" xmlns:w16cid="http://schemas.microsoft.com/office/word/2016/wordml/cid" xmlns:w16="http://schemas.microsoft.com/office/word/2018/wordml" xmlns:w16sdtdh="http://schemas.microsoft.com/office/word/2020/wordml/sdtdatahash" xmlns:w16se="http://schemas.microsoft.com/office/word/2015/wordml/symex" xmlns:wpg="http://schemas.microsoft.com/office/word/2010/wordprocessingGroup" xmlns:wpi="http://schemas.microsoft.com/office/word/2010/wordprocessingInk" xmlns:wne="http://schemas.microsoft.com/office/word/2006/wordml" xmlns:wps="http://schemas.microsoft.com/office/word/2010/wordprocessingShape" mc:Ignorable="w14 w15 w16se w16cid w16 w16cex w16sdtdh wp14">
+<w:ftr xmlns:wpc="http://schemas.microsoft.com/office/word/2010/wordprocessingCanvas" xmlns:cx="http://schemas.microsoft.com/office/drawing/2014/chartex" xmlns:cx1="http://schemas.microsoft.com/office/drawing/2015/9/8/chartex" xmlns:cx2="http://schemas.microsoft.com/office/drawing/2015/10/21/chartex" xmlns:cx3="http://schemas.microsoft.com/office/drawing/2016/5/9/chartex" xmlns:cx4="http://schemas.microsoft.com/office/drawing/2016/5/10/chartex" xmlns:cx5="http://schemas.microsoft.com/office/drawing/2016/5/11/chartex" xmlns:cx6="http://schemas.microsoft.com/office/drawing/2016/5/12/chartex" xmlns:cx7="http://schemas.microsoft.com/office/drawing/2016/5/13/chartex" xmlns:cx8="http://schemas.microsoft.com/office/drawing/2016/5/14/chartex" xmlns:mc="http://schemas.openxmlformats.org/markup-compatibility/2006" xmlns:aink="http://schemas.microsoft.com/office/drawing/2016/ink" xmlns:am3d="http://schemas.microsoft.com/office/drawing/2017/model3d" xmlns:o="urn:schemas-microsoft-com:office:office" xmlns:oel="http://schemas.microsoft.com/office/2019/extlst" xmlns:r="http://schemas.openxmlformats.org/officeDocument/2006/relationships" xmlns:m="http://schemas.openxmlformats.org/officeDocument/2006/math" xmlns:v="urn:schemas-microsoft-com:vml" xmlns:wp14="http://schemas.microsoft.com/office/word/2010/wordprocessingDrawing" xmlns:wp="http://schemas.openxmlformats.org/drawingml/2006/wordprocessingDrawing" xmlns:w10="urn:schemas-microsoft-com:office:word" xmlns:w="http://schemas.openxmlformats.org/wordprocessingml/2006/main" xmlns:w14="http://schemas.microsoft.com/office/word/2010/wordml" xmlns:w15="http://schemas.microsoft.com/office/word/2012/wordml" xmlns:w16cex="http://schemas.microsoft.com/office/word/2018/wordml/cex" xmlns:w16cid="http://schemas.microsoft.com/office/word/2016/wordml/cid" xmlns:w16="http://schemas.microsoft.com/office/word/2018/wordml" xmlns:w16du="http://schemas.microsoft.com/office/word/2023/wordml/word16du" xmlns:w16sdtdh="http://schemas.microsoft.com/office/word/2020/wordml/sdtdatahash" xmlns:w16se="http://schemas.microsoft.com/office/word/2015/wordml/symex" xmlns:wpg="http://schemas.microsoft.com/office/word/2010/wordprocessingGroup" xmlns:wpi="http://schemas.microsoft.com/office/word/2010/wordprocessingInk" xmlns:wne="http://schemas.microsoft.com/office/word/2006/wordml" xmlns:wps="http://schemas.microsoft.com/office/word/2010/wordprocessingShape" mc:Ignorable="w14 w15 w16se w16cid w16 w16cex w16sdtdh wp14">
+  <w:p>
+    <w:pPr>
+      <w:pStyle w:val="Footer"/>
+    </w:pPr>
+  </w:p>
+</w:ftr>
+</file>
+
+<file path=word/footer2.xml><?xml version="1.0" encoding="utf-8"?>
+<w:ftr xmlns:wpc="http://schemas.microsoft.com/office/word/2010/wordprocessingCanvas" xmlns:cx="http://schemas.microsoft.com/office/drawing/2014/chartex" xmlns:cx1="http://schemas.microsoft.com/office/drawing/2015/9/8/chartex" xmlns:cx2="http://schemas.microsoft.com/office/drawing/2015/10/21/chartex" xmlns:cx3="http://schemas.microsoft.com/office/drawing/2016/5/9/chartex" xmlns:cx4="http://schemas.microsoft.com/office/drawing/2016/5/10/chartex" xmlns:cx5="http://schemas.microsoft.com/office/drawing/2016/5/11/chartex" xmlns:cx6="http://schemas.microsoft.com/office/drawing/2016/5/12/chartex" xmlns:cx7="http://schemas.microsoft.com/office/drawing/2016/5/13/chartex" xmlns:cx8="http://schemas.microsoft.com/office/drawing/2016/5/14/chartex" xmlns:mc="http://schemas.openxmlformats.org/markup-compatibility/2006" xmlns:aink="http://schemas.microsoft.com/office/drawing/2016/ink" xmlns:am3d="http://schemas.microsoft.com/office/drawing/2017/model3d" xmlns:o="urn:schemas-microsoft-com:office:office" xmlns:oel="http://schemas.microsoft.com/office/2019/extlst" xmlns:r="http://schemas.openxmlformats.org/officeDocument/2006/relationships" xmlns:m="http://schemas.openxmlformats.org/officeDocument/2006/math" xmlns:v="urn:schemas-microsoft-com:vml" xmlns:wp14="http://schemas.microsoft.com/office/word/2010/wordprocessingDrawing" xmlns:wp="http://schemas.openxmlformats.org/drawingml/2006/wordprocessingDrawing" xmlns:w10="urn:schemas-microsoft-com:office:word" xmlns:w="http://schemas.openxmlformats.org/wordprocessingml/2006/main" xmlns:w14="http://schemas.microsoft.com/office/word/2010/wordml" xmlns:w15="http://schemas.microsoft.com/office/word/2012/wordml" xmlns:w16cex="http://schemas.microsoft.com/office/word/2018/wordml/cex" xmlns:w16cid="http://schemas.microsoft.com/office/word/2016/wordml/cid" xmlns:w16="http://schemas.microsoft.com/office/word/2018/wordml" xmlns:w16du="http://schemas.microsoft.com/office/word/2023/wordml/word16du" xmlns:w16sdtdh="http://schemas.microsoft.com/office/word/2020/wordml/sdtdatahash" xmlns:w16se="http://schemas.microsoft.com/office/word/2015/wordml/symex" xmlns:wpg="http://schemas.microsoft.com/office/word/2010/wordprocessingGroup" xmlns:wpi="http://schemas.microsoft.com/office/word/2010/wordprocessingInk" xmlns:wne="http://schemas.microsoft.com/office/word/2006/wordml" xmlns:wps="http://schemas.microsoft.com/office/word/2010/wordprocessingShape" mc:Ignorable="w14 w15 w16se w16cid w16 w16cex w16sdtdh wp14">
   <w:p>
     <w:pPr>
       <w:pStyle w:val="Footer"/>
@@ -2467,14 +3273,155 @@
         <w:sz w:val="14"/>
         <w:szCs w:val="14"/>
       </w:rPr>
-      <w:t>Exterior Needs, 1680 Richmond St, LONDON, ON, N6G 3Y9</w:t>
+      <w:fldChar w:fldCharType="begin"/>
+    </w:r>
+    <w:r>
+      <w:rPr>
+        <w:rFonts w:ascii="Arial" w:hAnsi="Arial" w:cs="Arial"/>
+        <w:sz w:val="14"/>
+        <w:szCs w:val="14"/>
+      </w:rPr>
+      <w:instrText xml:space="preserve"> MERGEFIELD  employer_name_2  \* MERGEFORMAT </w:instrText>
+    </w:r>
+    <w:r>
+      <w:rPr>
+        <w:rFonts w:ascii="Arial" w:hAnsi="Arial" w:cs="Arial"/>
+        <w:sz w:val="14"/>
+        <w:szCs w:val="14"/>
+      </w:rPr>
+      <w:fldChar w:fldCharType="separate"/>
+    </w:r>
+    <w:r>
+      <w:rPr>
+        <w:rFonts w:ascii="Arial" w:hAnsi="Arial" w:cs="Arial"/>
+        <w:noProof/>
+        <w:sz w:val="14"/>
+        <w:szCs w:val="14"/>
+      </w:rPr>
+      <w:t>«employer_name_2»</w:t>
+    </w:r>
+    <w:r>
+      <w:rPr>
+        <w:rFonts w:ascii="Arial" w:hAnsi="Arial" w:cs="Arial"/>
+        <w:sz w:val="14"/>
+        <w:szCs w:val="14"/>
+      </w:rPr>
+      <w:fldChar w:fldCharType="end"/>
+    </w:r>
+    <w:r>
+      <w:rPr>
+        <w:rFonts w:ascii="Arial" w:hAnsi="Arial" w:cs="Arial"/>
+        <w:sz w:val="14"/>
+        <w:szCs w:val="14"/>
+      </w:rPr>
+      <w:t xml:space="preserve">, </w:t>
+    </w:r>
+    <w:r>
+      <w:rPr>
+        <w:rFonts w:ascii="Arial" w:hAnsi="Arial" w:cs="Arial"/>
+        <w:sz w:val="14"/>
+        <w:szCs w:val="14"/>
+      </w:rPr>
+      <w:fldChar w:fldCharType="begin"/>
+    </w:r>
+    <w:r>
+      <w:rPr>
+        <w:rFonts w:ascii="Arial" w:hAnsi="Arial" w:cs="Arial"/>
+        <w:sz w:val="14"/>
+        <w:szCs w:val="14"/>
+      </w:rPr>
+      <w:instrText xml:space="preserve"> MERGEFIELD  employer_add_3  \* MERGEFORMAT </w:instrText>
+    </w:r>
+    <w:r>
+      <w:rPr>
+        <w:rFonts w:ascii="Arial" w:hAnsi="Arial" w:cs="Arial"/>
+        <w:sz w:val="14"/>
+        <w:szCs w:val="14"/>
+      </w:rPr>
+      <w:fldChar w:fldCharType="separate"/>
+    </w:r>
+    <w:r>
+      <w:rPr>
+        <w:rFonts w:ascii="Arial" w:hAnsi="Arial" w:cs="Arial"/>
+        <w:noProof/>
+        <w:sz w:val="14"/>
+        <w:szCs w:val="14"/>
+      </w:rPr>
+      <w:t>«employer_add_3»</w:t>
+    </w:r>
+    <w:r>
+      <w:rPr>
+        <w:rFonts w:ascii="Arial" w:hAnsi="Arial" w:cs="Arial"/>
+        <w:sz w:val="14"/>
+        <w:szCs w:val="14"/>
+      </w:rPr>
+      <w:fldChar w:fldCharType="end"/>
+    </w:r>
+    <w:r>
+      <w:rPr>
+        <w:rFonts w:ascii="Arial" w:hAnsi="Arial" w:cs="Arial"/>
+        <w:sz w:val="14"/>
+        <w:szCs w:val="14"/>
+      </w:rPr>
+      <w:t xml:space="preserve"> </w:t>
+    </w:r>
+    <w:r>
+      <w:rPr>
+        <w:rFonts w:ascii="Arial" w:hAnsi="Arial" w:cs="Arial"/>
+        <w:sz w:val="14"/>
+        <w:szCs w:val="14"/>
+      </w:rPr>
+      <w:fldChar w:fldCharType="begin"/>
+    </w:r>
+    <w:r>
+      <w:rPr>
+        <w:rFonts w:ascii="Arial" w:hAnsi="Arial" w:cs="Arial"/>
+        <w:sz w:val="14"/>
+        <w:szCs w:val="14"/>
+      </w:rPr>
+      <w:instrText xml:space="preserve"> MERGEFIELD  employer_add_4  \* MERGEFORMAT </w:instrText>
+    </w:r>
+    <w:r>
+      <w:rPr>
+        <w:rFonts w:ascii="Arial" w:hAnsi="Arial" w:cs="Arial"/>
+        <w:sz w:val="14"/>
+        <w:szCs w:val="14"/>
+      </w:rPr>
+      <w:fldChar w:fldCharType="separate"/>
+    </w:r>
+    <w:r>
+      <w:rPr>
+        <w:rFonts w:ascii="Arial" w:hAnsi="Arial" w:cs="Arial"/>
+        <w:noProof/>
+        <w:sz w:val="14"/>
+        <w:szCs w:val="14"/>
+      </w:rPr>
+      <w:t>«employer_add_4»</w:t>
+    </w:r>
+    <w:r>
+      <w:rPr>
+        <w:rFonts w:ascii="Arial" w:hAnsi="Arial" w:cs="Arial"/>
+        <w:sz w:val="14"/>
+        <w:szCs w:val="14"/>
+      </w:rPr>
+      <w:fldChar w:fldCharType="end"/>
     </w:r>
   </w:p>
 </w:ftr>
 </file>
 
+<file path=word/footer3.xml><?xml version="1.0" encoding="utf-8"?>
+<w:ftr xmlns:wpc="http://schemas.microsoft.com/office/word/2010/wordprocessingCanvas" xmlns:cx="http://schemas.microsoft.com/office/drawing/2014/chartex" xmlns:cx1="http://schemas.microsoft.com/office/drawing/2015/9/8/chartex" xmlns:cx2="http://schemas.microsoft.com/office/drawing/2015/10/21/chartex" xmlns:cx3="http://schemas.microsoft.com/office/drawing/2016/5/9/chartex" xmlns:cx4="http://schemas.microsoft.com/office/drawing/2016/5/10/chartex" xmlns:cx5="http://schemas.microsoft.com/office/drawing/2016/5/11/chartex" xmlns:cx6="http://schemas.microsoft.com/office/drawing/2016/5/12/chartex" xmlns:cx7="http://schemas.microsoft.com/office/drawing/2016/5/13/chartex" xmlns:cx8="http://schemas.microsoft.com/office/drawing/2016/5/14/chartex" xmlns:mc="http://schemas.openxmlformats.org/markup-compatibility/2006" xmlns:aink="http://schemas.microsoft.com/office/drawing/2016/ink" xmlns:am3d="http://schemas.microsoft.com/office/drawing/2017/model3d" xmlns:o="urn:schemas-microsoft-com:office:office" xmlns:oel="http://schemas.microsoft.com/office/2019/extlst" xmlns:r="http://schemas.openxmlformats.org/officeDocument/2006/relationships" xmlns:m="http://schemas.openxmlformats.org/officeDocument/2006/math" xmlns:v="urn:schemas-microsoft-com:vml" xmlns:wp14="http://schemas.microsoft.com/office/word/2010/wordprocessingDrawing" xmlns:wp="http://schemas.openxmlformats.org/drawingml/2006/wordprocessingDrawing" xmlns:w10="urn:schemas-microsoft-com:office:word" xmlns:w="http://schemas.openxmlformats.org/wordprocessingml/2006/main" xmlns:w14="http://schemas.microsoft.com/office/word/2010/wordml" xmlns:w15="http://schemas.microsoft.com/office/word/2012/wordml" xmlns:w16cex="http://schemas.microsoft.com/office/word/2018/wordml/cex" xmlns:w16cid="http://schemas.microsoft.com/office/word/2016/wordml/cid" xmlns:w16="http://schemas.microsoft.com/office/word/2018/wordml" xmlns:w16du="http://schemas.microsoft.com/office/word/2023/wordml/word16du" xmlns:w16sdtdh="http://schemas.microsoft.com/office/word/2020/wordml/sdtdatahash" xmlns:w16se="http://schemas.microsoft.com/office/word/2015/wordml/symex" xmlns:wpg="http://schemas.microsoft.com/office/word/2010/wordprocessingGroup" xmlns:wpi="http://schemas.microsoft.com/office/word/2010/wordprocessingInk" xmlns:wne="http://schemas.microsoft.com/office/word/2006/wordml" xmlns:wps="http://schemas.microsoft.com/office/word/2010/wordprocessingShape" mc:Ignorable="w14 w15 w16se w16cid w16 w16cex w16sdtdh wp14">
+  <w:p>
+    <w:pPr>
+      <w:pStyle w:val="Footer"/>
+    </w:pPr>
+  </w:p>
+</w:ftr>
+</file>
+
 <file path=word/footnotes.xml><?xml version="1.0" encoding="utf-8"?>
-<w:footnotes xmlns:wpc="http://schemas.microsoft.com/office/word/2010/wordprocessingCanvas" xmlns:cx="http://schemas.microsoft.com/office/drawing/2014/chartex" xmlns:cx1="http://schemas.microsoft.com/office/drawing/2015/9/8/chartex" xmlns:cx2="http://schemas.microsoft.com/office/drawing/2015/10/21/chartex" xmlns:cx3="http://schemas.microsoft.com/office/drawing/2016/5/9/chartex" xmlns:cx4="http://schemas.microsoft.com/office/drawing/2016/5/10/chartex" xmlns:cx5="http://schemas.microsoft.com/office/drawing/2016/5/11/chartex" xmlns:cx6="http://schemas.microsoft.com/office/drawing/2016/5/12/chartex" xmlns:cx7="http://schemas.microsoft.com/office/drawing/2016/5/13/chartex" xmlns:cx8="http://schemas.microsoft.com/office/drawing/2016/5/14/chartex" xmlns:mc="http://schemas.openxmlformats.org/markup-compatibility/2006" xmlns:aink="http://schemas.microsoft.com/office/drawing/2016/ink" xmlns:am3d="http://schemas.microsoft.com/office/drawing/2017/model3d" xmlns:o="urn:schemas-microsoft-com:office:office" xmlns:oel="http://schemas.microsoft.com/office/2019/extlst" xmlns:r="http://schemas.openxmlformats.org/officeDocument/2006/relationships" xmlns:m="http://schemas.openxmlformats.org/officeDocument/2006/math" xmlns:v="urn:schemas-microsoft-com:vml" xmlns:wp14="http://schemas.microsoft.com/office/word/2010/wordprocessingDrawing" xmlns:wp="http://schemas.openxmlformats.org/drawingml/2006/wordprocessingDrawing" xmlns:w10="urn:schemas-microsoft-com:office:word" xmlns:w="http://schemas.openxmlformats.org/wordprocessingml/2006/main" xmlns:w14="http://schemas.microsoft.com/office/word/2010/wordml" xmlns:w15="http://schemas.microsoft.com/office/word/2012/wordml" xmlns:w16cex="http://schemas.microsoft.com/office/word/2018/wordml/cex" xmlns:w16cid="http://schemas.microsoft.com/office/word/2016/wordml/cid" xmlns:w16="http://schemas.microsoft.com/office/word/2018/wordml" xmlns:w16sdtdh="http://schemas.microsoft.com/office/word/2020/wordml/sdtdatahash" xmlns:w16se="http://schemas.microsoft.com/office/word/2015/wordml/symex" xmlns:wpg="http://schemas.microsoft.com/office/word/2010/wordprocessingGroup" xmlns:wpi="http://schemas.microsoft.com/office/word/2010/wordprocessingInk" xmlns:wne="http://schemas.microsoft.com/office/word/2006/wordml" xmlns:wps="http://schemas.microsoft.com/office/word/2010/wordprocessingShape" mc:Ignorable="w14 w15 w16se w16cid w16 w16cex w16sdtdh wp14">
+<w:footnotes xmlns:wpc="http://schemas.microsoft.com/office/word/2010/wordprocessingCanvas" xmlns:cx="http://schemas.microsoft.com/office/drawing/2014/chartex" xmlns:cx1="http://schemas.microsoft.com/office/drawing/2015/9/8/chartex" xmlns:cx2="http://schemas.microsoft.com/office/drawing/2015/10/21/chartex" xmlns:cx3="http://schemas.microsoft.com/office/drawing/2016/5/9/chartex" xmlns:cx4="http://schemas.microsoft.com/office/drawing/2016/5/10/chartex" xmlns:cx5="http://schemas.microsoft.com/office/drawing/2016/5/11/chartex" xmlns:cx6="http://schemas.microsoft.com/office/drawing/2016/5/12/chartex" xmlns:cx7="http://schemas.microsoft.com/office/drawing/2016/5/13/chartex" xmlns:cx8="http://schemas.microsoft.com/office/drawing/2016/5/14/chartex" xmlns:mc="http://schemas.openxmlformats.org/markup-compatibility/2006" xmlns:aink="http://schemas.microsoft.com/office/drawing/2016/ink" xmlns:am3d="http://schemas.microsoft.com/office/drawing/2017/model3d" xmlns:o="urn:schemas-microsoft-com:office:office" xmlns:oel="http://schemas.microsoft.com/office/2019/extlst" xmlns:r="http://schemas.openxmlformats.org/officeDocument/2006/relationships" xmlns:m="http://schemas.openxmlformats.org/officeDocument/2006/math" xmlns:v="urn:schemas-microsoft-com:vml" xmlns:wp14="http://schemas.microsoft.com/office/word/2010/wordprocessingDrawing" xmlns:wp="http://schemas.openxmlformats.org/drawingml/2006/wordprocessingDrawing" xmlns:w10="urn:schemas-microsoft-com:office:word" xmlns:w="http://schemas.openxmlformats.org/wordprocessingml/2006/main" xmlns:w14="http://schemas.microsoft.com/office/word/2010/wordml" xmlns:w15="http://schemas.microsoft.com/office/word/2012/wordml" xmlns:w16cex="http://schemas.microsoft.com/office/word/2018/wordml/cex" xmlns:w16cid="http://schemas.microsoft.com/office/word/2016/wordml/cid" xmlns:w16="http://schemas.microsoft.com/office/word/2018/wordml" xmlns:w16du="http://schemas.microsoft.com/office/word/2023/wordml/word16du" xmlns:w16sdtdh="http://schemas.microsoft.com/office/word/2020/wordml/sdtdatahash" xmlns:w16se="http://schemas.microsoft.com/office/word/2015/wordml/symex" xmlns:wpg="http://schemas.microsoft.com/office/word/2010/wordprocessingGroup" xmlns:wpi="http://schemas.microsoft.com/office/word/2010/wordprocessingInk" xmlns:wne="http://schemas.microsoft.com/office/word/2006/wordml" xmlns:wps="http://schemas.microsoft.com/office/word/2010/wordprocessingShape" mc:Ignorable="w14 w15 w16se w16cid w16 w16cex w16sdtdh wp14">
   <w:footnote w:type="separator" w:id="-1">
     <w:p>
       <w:pPr>
@@ -2496,6 +3443,36 @@
     </w:p>
   </w:footnote>
 </w:footnotes>
+</file>
+
+<file path=word/header1.xml><?xml version="1.0" encoding="utf-8"?>
+<w:hdr xmlns:wpc="http://schemas.microsoft.com/office/word/2010/wordprocessingCanvas" xmlns:cx="http://schemas.microsoft.com/office/drawing/2014/chartex" xmlns:cx1="http://schemas.microsoft.com/office/drawing/2015/9/8/chartex" xmlns:cx2="http://schemas.microsoft.com/office/drawing/2015/10/21/chartex" xmlns:cx3="http://schemas.microsoft.com/office/drawing/2016/5/9/chartex" xmlns:cx4="http://schemas.microsoft.com/office/drawing/2016/5/10/chartex" xmlns:cx5="http://schemas.microsoft.com/office/drawing/2016/5/11/chartex" xmlns:cx6="http://schemas.microsoft.com/office/drawing/2016/5/12/chartex" xmlns:cx7="http://schemas.microsoft.com/office/drawing/2016/5/13/chartex" xmlns:cx8="http://schemas.microsoft.com/office/drawing/2016/5/14/chartex" xmlns:mc="http://schemas.openxmlformats.org/markup-compatibility/2006" xmlns:aink="http://schemas.microsoft.com/office/drawing/2016/ink" xmlns:am3d="http://schemas.microsoft.com/office/drawing/2017/model3d" xmlns:o="urn:schemas-microsoft-com:office:office" xmlns:oel="http://schemas.microsoft.com/office/2019/extlst" xmlns:r="http://schemas.openxmlformats.org/officeDocument/2006/relationships" xmlns:m="http://schemas.openxmlformats.org/officeDocument/2006/math" xmlns:v="urn:schemas-microsoft-com:vml" xmlns:wp14="http://schemas.microsoft.com/office/word/2010/wordprocessingDrawing" xmlns:wp="http://schemas.openxmlformats.org/drawingml/2006/wordprocessingDrawing" xmlns:w10="urn:schemas-microsoft-com:office:word" xmlns:w="http://schemas.openxmlformats.org/wordprocessingml/2006/main" xmlns:w14="http://schemas.microsoft.com/office/word/2010/wordml" xmlns:w15="http://schemas.microsoft.com/office/word/2012/wordml" xmlns:w16cex="http://schemas.microsoft.com/office/word/2018/wordml/cex" xmlns:w16cid="http://schemas.microsoft.com/office/word/2016/wordml/cid" xmlns:w16="http://schemas.microsoft.com/office/word/2018/wordml" xmlns:w16du="http://schemas.microsoft.com/office/word/2023/wordml/word16du" xmlns:w16sdtdh="http://schemas.microsoft.com/office/word/2020/wordml/sdtdatahash" xmlns:w16se="http://schemas.microsoft.com/office/word/2015/wordml/symex" xmlns:wpg="http://schemas.microsoft.com/office/word/2010/wordprocessingGroup" xmlns:wpi="http://schemas.microsoft.com/office/word/2010/wordprocessingInk" xmlns:wne="http://schemas.microsoft.com/office/word/2006/wordml" xmlns:wps="http://schemas.microsoft.com/office/word/2010/wordprocessingShape" mc:Ignorable="w14 w15 w16se w16cid w16 w16cex w16sdtdh wp14">
+  <w:p>
+    <w:pPr>
+      <w:pStyle w:val="Header"/>
+    </w:pPr>
+  </w:p>
+</w:hdr>
+</file>
+
+<file path=word/header2.xml><?xml version="1.0" encoding="utf-8"?>
+<w:hdr xmlns:wpc="http://schemas.microsoft.com/office/word/2010/wordprocessingCanvas" xmlns:cx="http://schemas.microsoft.com/office/drawing/2014/chartex" xmlns:cx1="http://schemas.microsoft.com/office/drawing/2015/9/8/chartex" xmlns:cx2="http://schemas.microsoft.com/office/drawing/2015/10/21/chartex" xmlns:cx3="http://schemas.microsoft.com/office/drawing/2016/5/9/chartex" xmlns:cx4="http://schemas.microsoft.com/office/drawing/2016/5/10/chartex" xmlns:cx5="http://schemas.microsoft.com/office/drawing/2016/5/11/chartex" xmlns:cx6="http://schemas.microsoft.com/office/drawing/2016/5/12/chartex" xmlns:cx7="http://schemas.microsoft.com/office/drawing/2016/5/13/chartex" xmlns:cx8="http://schemas.microsoft.com/office/drawing/2016/5/14/chartex" xmlns:mc="http://schemas.openxmlformats.org/markup-compatibility/2006" xmlns:aink="http://schemas.microsoft.com/office/drawing/2016/ink" xmlns:am3d="http://schemas.microsoft.com/office/drawing/2017/model3d" xmlns:o="urn:schemas-microsoft-com:office:office" xmlns:oel="http://schemas.microsoft.com/office/2019/extlst" xmlns:r="http://schemas.openxmlformats.org/officeDocument/2006/relationships" xmlns:m="http://schemas.openxmlformats.org/officeDocument/2006/math" xmlns:v="urn:schemas-microsoft-com:vml" xmlns:wp14="http://schemas.microsoft.com/office/word/2010/wordprocessingDrawing" xmlns:wp="http://schemas.openxmlformats.org/drawingml/2006/wordprocessingDrawing" xmlns:w10="urn:schemas-microsoft-com:office:word" xmlns:w="http://schemas.openxmlformats.org/wordprocessingml/2006/main" xmlns:w14="http://schemas.microsoft.com/office/word/2010/wordml" xmlns:w15="http://schemas.microsoft.com/office/word/2012/wordml" xmlns:w16cex="http://schemas.microsoft.com/office/word/2018/wordml/cex" xmlns:w16cid="http://schemas.microsoft.com/office/word/2016/wordml/cid" xmlns:w16="http://schemas.microsoft.com/office/word/2018/wordml" xmlns:w16du="http://schemas.microsoft.com/office/word/2023/wordml/word16du" xmlns:w16sdtdh="http://schemas.microsoft.com/office/word/2020/wordml/sdtdatahash" xmlns:w16se="http://schemas.microsoft.com/office/word/2015/wordml/symex" xmlns:wpg="http://schemas.microsoft.com/office/word/2010/wordprocessingGroup" xmlns:wpi="http://schemas.microsoft.com/office/word/2010/wordprocessingInk" xmlns:wne="http://schemas.microsoft.com/office/word/2006/wordml" xmlns:wps="http://schemas.microsoft.com/office/word/2010/wordprocessingShape" mc:Ignorable="w14 w15 w16se w16cid w16 w16cex w16sdtdh wp14">
+  <w:p>
+    <w:pPr>
+      <w:pStyle w:val="Header"/>
+    </w:pPr>
+  </w:p>
+</w:hdr>
+</file>
+
+<file path=word/header3.xml><?xml version="1.0" encoding="utf-8"?>
+<w:hdr xmlns:wpc="http://schemas.microsoft.com/office/word/2010/wordprocessingCanvas" xmlns:cx="http://schemas.microsoft.com/office/drawing/2014/chartex" xmlns:cx1="http://schemas.microsoft.com/office/drawing/2015/9/8/chartex" xmlns:cx2="http://schemas.microsoft.com/office/drawing/2015/10/21/chartex" xmlns:cx3="http://schemas.microsoft.com/office/drawing/2016/5/9/chartex" xmlns:cx4="http://schemas.microsoft.com/office/drawing/2016/5/10/chartex" xmlns:cx5="http://schemas.microsoft.com/office/drawing/2016/5/11/chartex" xmlns:cx6="http://schemas.microsoft.com/office/drawing/2016/5/12/chartex" xmlns:cx7="http://schemas.microsoft.com/office/drawing/2016/5/13/chartex" xmlns:cx8="http://schemas.microsoft.com/office/drawing/2016/5/14/chartex" xmlns:mc="http://schemas.openxmlformats.org/markup-compatibility/2006" xmlns:aink="http://schemas.microsoft.com/office/drawing/2016/ink" xmlns:am3d="http://schemas.microsoft.com/office/drawing/2017/model3d" xmlns:o="urn:schemas-microsoft-com:office:office" xmlns:oel="http://schemas.microsoft.com/office/2019/extlst" xmlns:r="http://schemas.openxmlformats.org/officeDocument/2006/relationships" xmlns:m="http://schemas.openxmlformats.org/officeDocument/2006/math" xmlns:v="urn:schemas-microsoft-com:vml" xmlns:wp14="http://schemas.microsoft.com/office/word/2010/wordprocessingDrawing" xmlns:wp="http://schemas.openxmlformats.org/drawingml/2006/wordprocessingDrawing" xmlns:w10="urn:schemas-microsoft-com:office:word" xmlns:w="http://schemas.openxmlformats.org/wordprocessingml/2006/main" xmlns:w14="http://schemas.microsoft.com/office/word/2010/wordml" xmlns:w15="http://schemas.microsoft.com/office/word/2012/wordml" xmlns:w16cex="http://schemas.microsoft.com/office/word/2018/wordml/cex" xmlns:w16cid="http://schemas.microsoft.com/office/word/2016/wordml/cid" xmlns:w16="http://schemas.microsoft.com/office/word/2018/wordml" xmlns:w16du="http://schemas.microsoft.com/office/word/2023/wordml/word16du" xmlns:w16sdtdh="http://schemas.microsoft.com/office/word/2020/wordml/sdtdatahash" xmlns:w16se="http://schemas.microsoft.com/office/word/2015/wordml/symex" xmlns:wpg="http://schemas.microsoft.com/office/word/2010/wordprocessingGroup" xmlns:wpi="http://schemas.microsoft.com/office/word/2010/wordprocessingInk" xmlns:wne="http://schemas.microsoft.com/office/word/2006/wordml" xmlns:wps="http://schemas.microsoft.com/office/word/2010/wordprocessingShape" mc:Ignorable="w14 w15 w16se w16cid w16 w16cex w16sdtdh wp14">
+  <w:p>
+    <w:pPr>
+      <w:pStyle w:val="Header"/>
+    </w:pPr>
+  </w:p>
+</w:hdr>
 </file>
 
 <file path=word/styles.xml><?xml version="1.0" encoding="utf-8"?>
@@ -3283,4 +4260,16 @@
     </a:ext>
   </a:extLst>
 </a:theme>
+</file>
+
+<file path=customXml/item1.xml><?xml version="1.0" encoding="utf-8"?>
+<b:Sources xmlns:b="http://schemas.openxmlformats.org/officeDocument/2006/bibliography" xmlns="http://schemas.openxmlformats.org/officeDocument/2006/bibliography" SelectedStyle="\APASixthEditionOfficeOnline.xsl" StyleName="APA" Version="6"/>
+</file>
+
+<file path=customXml/itemProps1.xml><?xml version="1.0" encoding="utf-8"?>
+<ds:datastoreItem xmlns:ds="http://schemas.openxmlformats.org/officeDocument/2006/customXml" ds:itemID="{F6874EF4-E4A1-465A-B48E-A7C47CBFD5B8}">
+  <ds:schemaRefs>
+    <ds:schemaRef ds:uri="http://schemas.openxmlformats.org/officeDocument/2006/bibliography"/>
+  </ds:schemaRefs>
+</ds:datastoreItem>
 </file>
</xml_diff>